<commit_message>
thuc hanh tuan 8
</commit_message>
<xml_diff>
--- a/Report/Buoi 3/image.docx
+++ b/Report/Buoi 3/image.docx
@@ -2,6 +2,91 @@
 <file path=word/document.xml><?xml version="1.0" encoding="utf-8"?>
 <w:document xmlns:wpc="http://schemas.microsoft.com/office/word/2010/wordprocessingCanvas" xmlns:cx="http://schemas.microsoft.com/office/drawing/2014/chartex" xmlns:mc="http://schemas.openxmlformats.org/markup-compatibility/2006" xmlns:o="urn:schemas-microsoft-com:office:office" xmlns:r="http://schemas.openxmlformats.org/officeDocument/2006/relationships" xmlns:m="http://schemas.openxmlformats.org/officeDocument/2006/math" xmlns:v="urn:schemas-microsoft-com:vml" xmlns:wp14="http://schemas.microsoft.com/office/word/2010/wordprocessingDrawing" xmlns:wp="http://schemas.openxmlformats.org/drawingml/2006/wordprocessingDrawing" xmlns:w10="urn:schemas-microsoft-com:office:word" xmlns:w="http://schemas.openxmlformats.org/wordprocessingml/2006/main" xmlns:w14="http://schemas.microsoft.com/office/word/2010/wordml" xmlns:w15="http://schemas.microsoft.com/office/word/2012/wordml" xmlns:w16se="http://schemas.microsoft.com/office/word/2015/wordml/symex" xmlns:wpg="http://schemas.microsoft.com/office/word/2010/wordprocessingGroup" xmlns:wpi="http://schemas.microsoft.com/office/word/2010/wordprocessingInk" xmlns:wne="http://schemas.microsoft.com/office/word/2006/wordml" xmlns:wps="http://schemas.microsoft.com/office/word/2010/wordprocessingShape" mc:Ignorable="w14 w15 w16se wp14">
   <w:body>
+    <w:p>
+      <w:r>
+        <w:rPr>
+          <w:noProof/>
+        </w:rPr>
+        <w:drawing>
+          <wp:inline distT="0" distB="0" distL="0" distR="0" wp14:anchorId="59BA4F56" wp14:editId="36F2DD37">
+            <wp:extent cx="3981450" cy="5029200"/>
+            <wp:effectExtent l="0" t="0" r="0" b="0"/>
+            <wp:docPr id="16" name="Picture 16"/>
+            <wp:cNvGraphicFramePr>
+              <a:graphicFrameLocks xmlns:a="http://schemas.openxmlformats.org/drawingml/2006/main" noChangeAspect="1"/>
+            </wp:cNvGraphicFramePr>
+            <a:graphic xmlns:a="http://schemas.openxmlformats.org/drawingml/2006/main">
+              <a:graphicData uri="http://schemas.openxmlformats.org/drawingml/2006/picture">
+                <pic:pic xmlns:pic="http://schemas.openxmlformats.org/drawingml/2006/picture">
+                  <pic:nvPicPr>
+                    <pic:cNvPr id="1" name=""/>
+                    <pic:cNvPicPr/>
+                  </pic:nvPicPr>
+                  <pic:blipFill>
+                    <a:blip r:embed="rId4"/>
+                    <a:stretch>
+                      <a:fillRect/>
+                    </a:stretch>
+                  </pic:blipFill>
+                  <pic:spPr>
+                    <a:xfrm>
+                      <a:off x="0" y="0"/>
+                      <a:ext cx="3981450" cy="5029200"/>
+                    </a:xfrm>
+                    <a:prstGeom prst="rect">
+                      <a:avLst/>
+                    </a:prstGeom>
+                  </pic:spPr>
+                </pic:pic>
+              </a:graphicData>
+            </a:graphic>
+          </wp:inline>
+        </w:drawing>
+      </w:r>
+      <w:r>
+        <w:rPr>
+          <w:noProof/>
+        </w:rPr>
+        <w:lastRenderedPageBreak/>
+        <w:drawing>
+          <wp:inline distT="0" distB="0" distL="0" distR="0" wp14:anchorId="6F70D20B" wp14:editId="59A5D117">
+            <wp:extent cx="3971925" cy="5591175"/>
+            <wp:effectExtent l="0" t="0" r="9525" b="9525"/>
+            <wp:docPr id="17" name="Picture 17"/>
+            <wp:cNvGraphicFramePr>
+              <a:graphicFrameLocks xmlns:a="http://schemas.openxmlformats.org/drawingml/2006/main" noChangeAspect="1"/>
+            </wp:cNvGraphicFramePr>
+            <a:graphic xmlns:a="http://schemas.openxmlformats.org/drawingml/2006/main">
+              <a:graphicData uri="http://schemas.openxmlformats.org/drawingml/2006/picture">
+                <pic:pic xmlns:pic="http://schemas.openxmlformats.org/drawingml/2006/picture">
+                  <pic:nvPicPr>
+                    <pic:cNvPr id="1" name=""/>
+                    <pic:cNvPicPr/>
+                  </pic:nvPicPr>
+                  <pic:blipFill>
+                    <a:blip r:embed="rId5"/>
+                    <a:stretch>
+                      <a:fillRect/>
+                    </a:stretch>
+                  </pic:blipFill>
+                  <pic:spPr>
+                    <a:xfrm>
+                      <a:off x="0" y="0"/>
+                      <a:ext cx="3971925" cy="5591175"/>
+                    </a:xfrm>
+                    <a:prstGeom prst="rect">
+                      <a:avLst/>
+                    </a:prstGeom>
+                  </pic:spPr>
+                </pic:pic>
+              </a:graphicData>
+            </a:graphic>
+          </wp:inline>
+        </w:drawing>
+      </w:r>
+      <w:bookmarkStart w:id="0" w:name="_GoBack"/>
+      <w:bookmarkEnd w:id="0"/>
+    </w:p>
     <w:p>
       <w:r>
         <w:t>Xác định mối quan hệ giữa các lớp:</w:t>
@@ -15,6 +100,7 @@
           <w:sz w:val="26"/>
           <w:szCs w:val="26"/>
         </w:rPr>
+        <w:lastRenderedPageBreak/>
         <w:drawing>
           <wp:inline distT="0" distB="0" distL="0" distR="0" wp14:anchorId="44A6A66E" wp14:editId="484BB0FD">
             <wp:extent cx="5732145" cy="3382665"/>
@@ -33,7 +119,7 @@
                     </pic:cNvPicPr>
                   </pic:nvPicPr>
                   <pic:blipFill>
-                    <a:blip r:embed="rId4" cstate="print">
+                    <a:blip r:embed="rId6" cstate="print">
                       <a:extLst>
                         <a:ext uri="{28A0092B-C50C-407E-A947-70E740481C1C}">
                           <a14:useLocalDpi xmlns:a14="http://schemas.microsoft.com/office/drawing/2010/main" val="0"/>
@@ -91,7 +177,7 @@
                     </pic:cNvPicPr>
                   </pic:nvPicPr>
                   <pic:blipFill>
-                    <a:blip r:embed="rId5" cstate="print">
+                    <a:blip r:embed="rId7" cstate="print">
                       <a:extLst>
                         <a:ext uri="{28A0092B-C50C-407E-A947-70E740481C1C}">
                           <a14:useLocalDpi xmlns:a14="http://schemas.microsoft.com/office/drawing/2010/main" val="0"/>
@@ -152,7 +238,7 @@
                     <pic:cNvPicPr/>
                   </pic:nvPicPr>
                   <pic:blipFill>
-                    <a:blip r:embed="rId6"/>
+                    <a:blip r:embed="rId8"/>
                     <a:stretch>
                       <a:fillRect/>
                     </a:stretch>
@@ -175,7 +261,6 @@
     </w:p>
     <w:p>
       <w:r>
-        <w:lastRenderedPageBreak/>
         <w:t>Method PhuND-PaymentController</w:t>
       </w:r>
     </w:p>
@@ -187,6 +272,7 @@
           <w:sz w:val="26"/>
           <w:szCs w:val="26"/>
         </w:rPr>
+        <w:lastRenderedPageBreak/>
         <w:drawing>
           <wp:inline distT="0" distB="0" distL="0" distR="0" wp14:anchorId="2ABF4914" wp14:editId="07634BE7">
             <wp:extent cx="5732145" cy="844051"/>
@@ -203,7 +289,7 @@
                     <pic:cNvPicPr/>
                   </pic:nvPicPr>
                   <pic:blipFill>
-                    <a:blip r:embed="rId7"/>
+                    <a:blip r:embed="rId9"/>
                     <a:stretch>
                       <a:fillRect/>
                     </a:stretch>
@@ -259,7 +345,7 @@
                     </pic:cNvPicPr>
                   </pic:nvPicPr>
                   <pic:blipFill>
-                    <a:blip r:embed="rId8">
+                    <a:blip r:embed="rId10">
                       <a:extLst>
                         <a:ext uri="{28A0092B-C50C-407E-A947-70E740481C1C}">
                           <a14:useLocalDpi xmlns:a14="http://schemas.microsoft.com/office/drawing/2010/main" val="0"/>
@@ -323,7 +409,7 @@
                     </pic:cNvPicPr>
                   </pic:nvPicPr>
                   <pic:blipFill>
-                    <a:blip r:embed="rId9">
+                    <a:blip r:embed="rId11">
                       <a:extLst>
                         <a:ext uri="{28A0092B-C50C-407E-A947-70E740481C1C}">
                           <a14:useLocalDpi xmlns:a14="http://schemas.microsoft.com/office/drawing/2010/main" val="0"/>
@@ -387,7 +473,7 @@
                     </pic:cNvPicPr>
                   </pic:nvPicPr>
                   <pic:blipFill>
-                    <a:blip r:embed="rId10" cstate="print">
+                    <a:blip r:embed="rId12" cstate="print">
                       <a:extLst>
                         <a:ext uri="{28A0092B-C50C-407E-A947-70E740481C1C}">
                           <a14:useLocalDpi xmlns:a14="http://schemas.microsoft.com/office/drawing/2010/main" val="0"/>
@@ -449,7 +535,7 @@
                     </pic:cNvPicPr>
                   </pic:nvPicPr>
                   <pic:blipFill>
-                    <a:blip r:embed="rId11">
+                    <a:blip r:embed="rId13">
                       <a:extLst>
                         <a:ext uri="{28A0092B-C50C-407E-A947-70E740481C1C}">
                           <a14:useLocalDpi xmlns:a14="http://schemas.microsoft.com/office/drawing/2010/main" val="0"/>
@@ -513,7 +599,7 @@
                     </pic:cNvPicPr>
                   </pic:nvPicPr>
                   <pic:blipFill>
-                    <a:blip r:embed="rId12">
+                    <a:blip r:embed="rId14">
                       <a:extLst>
                         <a:ext uri="{28A0092B-C50C-407E-A947-70E740481C1C}">
                           <a14:useLocalDpi xmlns:a14="http://schemas.microsoft.com/office/drawing/2010/main" val="0"/>
@@ -576,7 +662,7 @@
                     </pic:cNvPicPr>
                   </pic:nvPicPr>
                   <pic:blipFill>
-                    <a:blip r:embed="rId4" cstate="print">
+                    <a:blip r:embed="rId6" cstate="print">
                       <a:extLst>
                         <a:ext uri="{28A0092B-C50C-407E-A947-70E740481C1C}">
                           <a14:useLocalDpi xmlns:a14="http://schemas.microsoft.com/office/drawing/2010/main" val="0"/>
@@ -632,7 +718,7 @@
                     </pic:cNvPicPr>
                   </pic:nvPicPr>
                   <pic:blipFill>
-                    <a:blip r:embed="rId13" cstate="print">
+                    <a:blip r:embed="rId15" cstate="print">
                       <a:extLst>
                         <a:ext uri="{28A0092B-C50C-407E-A947-70E740481C1C}">
                           <a14:useLocalDpi xmlns:a14="http://schemas.microsoft.com/office/drawing/2010/main" val="0"/>
@@ -692,7 +778,7 @@
                     <pic:cNvPicPr/>
                   </pic:nvPicPr>
                   <pic:blipFill>
-                    <a:blip r:embed="rId14"/>
+                    <a:blip r:embed="rId16"/>
                     <a:stretch>
                       <a:fillRect/>
                     </a:stretch>
@@ -741,7 +827,7 @@
                     <pic:cNvPicPr/>
                   </pic:nvPicPr>
                   <pic:blipFill>
-                    <a:blip r:embed="rId15"/>
+                    <a:blip r:embed="rId17"/>
                     <a:stretch>
                       <a:fillRect/>
                     </a:stretch>
@@ -793,7 +879,7 @@
                     </pic:cNvPicPr>
                   </pic:nvPicPr>
                   <pic:blipFill>
-                    <a:blip r:embed="rId16" cstate="print">
+                    <a:blip r:embed="rId18" cstate="print">
                       <a:extLst>
                         <a:ext uri="{28A0092B-C50C-407E-A947-70E740481C1C}">
                           <a14:useLocalDpi xmlns:a14="http://schemas.microsoft.com/office/drawing/2010/main" val="0"/>
@@ -824,8 +910,6 @@
           </wp:inline>
         </w:drawing>
       </w:r>
-      <w:bookmarkStart w:id="0" w:name="_GoBack"/>
-      <w:bookmarkEnd w:id="0"/>
     </w:p>
     <w:sectPr>
       <w:pgSz w:w="11907" w:h="16840" w:code="9"/>

</xml_diff>